<commit_message>
Passing all tests now
</commit_message>
<xml_diff>
--- a/cse6250/903178639-vla6-hw1/homework1_answer.docx
+++ b/cse6250/903178639-vla6-hw1/homework1_answer.docx
@@ -104,11 +104,9 @@
             <w:vMerge w:val="restart"/>
           </w:tcPr>
           <w:p>
-            <w:proofErr w:type="spellStart"/>
             <w:r>
               <w:t>Event_count_metrics</w:t>
             </w:r>
-            <w:proofErr w:type="spellEnd"/>
           </w:p>
         </w:tc>
       </w:tr>
@@ -279,11 +277,9 @@
             <w:vMerge w:val="restart"/>
           </w:tcPr>
           <w:p>
-            <w:proofErr w:type="spellStart"/>
             <w:r>
               <w:t>Encounter_count_metrics</w:t>
             </w:r>
-            <w:proofErr w:type="spellEnd"/>
           </w:p>
         </w:tc>
       </w:tr>
@@ -463,11 +459,9 @@
             <w:vMerge w:val="restart"/>
           </w:tcPr>
           <w:p>
-            <w:proofErr w:type="spellStart"/>
             <w:r>
               <w:t>Record_length_metrics</w:t>
             </w:r>
-            <w:proofErr w:type="spellEnd"/>
           </w:p>
         </w:tc>
       </w:tr>
@@ -768,14 +762,12 @@
                 <w:b/>
               </w:rPr>
             </w:pPr>
-            <w:proofErr w:type="spellStart"/>
             <w:r>
               <w:rPr>
                 <w:b/>
               </w:rPr>
               <w:t>FScore</w:t>
             </w:r>
-            <w:proofErr w:type="spellEnd"/>
           </w:p>
         </w:tc>
       </w:tr>
@@ -1286,14 +1278,12 @@
                 <w:b/>
               </w:rPr>
             </w:pPr>
-            <w:proofErr w:type="spellStart"/>
             <w:r>
               <w:rPr>
                 <w:b/>
               </w:rPr>
               <w:t>FScore</w:t>
             </w:r>
-            <w:proofErr w:type="spellEnd"/>
           </w:p>
         </w:tc>
       </w:tr>
@@ -1678,23 +1668,7 @@
     </w:p>
     <w:p>
       <w:r>
-        <w:t xml:space="preserve">Based on the performance on the training vs test data, we can clearly see that the linear models seem to be overfitting the training set as overall accuracy, AUC, Precision, Recall </w:t>
-      </w:r>
-      <w:proofErr w:type="spellStart"/>
-      <w:r>
-        <w:t>Fscore</w:t>
-      </w:r>
-      <w:proofErr w:type="spellEnd"/>
-      <w:r>
-        <w:t xml:space="preserve"> for the linear </w:t>
-      </w:r>
-      <w:proofErr w:type="spellStart"/>
-      <w:r>
-        <w:t>classfiers</w:t>
-      </w:r>
-      <w:proofErr w:type="spellEnd"/>
-      <w:r>
-        <w:t xml:space="preserve"> (Logistic Regression and SVM – remember that we used a linear SVM) are all very high for the training set but for the test data performance is much worse. </w:t>
+        <w:t xml:space="preserve">Based on the performance on the training vs test data, we can clearly see that the linear models seem to be overfitting the training set as overall accuracy, AUC, Precision, Recall Fscore for the linear classfiers (Logistic Regression and SVM – remember that we used a linear SVM) are all very high for the training set but for the test data performance is much worse. </w:t>
       </w:r>
     </w:p>
     <w:p/>
@@ -1796,7 +1770,7 @@
                 <w:sz w:val="22"/>
                 <w:szCs w:val="22"/>
               </w:rPr>
-              <w:t>0.6646706586826348</w:t>
+              <w:t>0.7213216424294269</w:t>
             </w:r>
           </w:p>
         </w:tc>
@@ -1812,7 +1786,7 @@
                 <w:sz w:val="22"/>
                 <w:szCs w:val="22"/>
               </w:rPr>
-              <w:t>0.6864093463472345</w:t>
+              <w:t>0.7075773303028468</w:t>
             </w:r>
           </w:p>
         </w:tc>
@@ -1840,7 +1814,7 @@
                 <w:sz w:val="22"/>
                 <w:szCs w:val="22"/>
               </w:rPr>
-              <w:t>0.7142857142857143</w:t>
+              <w:t>0.7357142857142858</w:t>
             </w:r>
           </w:p>
         </w:tc>
@@ -1856,16 +1830,15 @@
                 <w:sz w:val="22"/>
                 <w:szCs w:val="22"/>
               </w:rPr>
-              <w:t>0.6932440657334146</w:t>
-            </w:r>
+              <w:t>0.7188220160244053</w:t>
+            </w:r>
+            <w:bookmarkStart w:id="0" w:name="_GoBack"/>
+            <w:bookmarkEnd w:id="0"/>
           </w:p>
         </w:tc>
       </w:tr>
     </w:tbl>
-    <w:p>
-      <w:bookmarkStart w:id="0" w:name="_GoBack"/>
-      <w:bookmarkEnd w:id="0"/>
-    </w:p>
+    <w:p/>
     <w:sectPr>
       <w:pgSz w:w="12240" w:h="15840"/>
       <w:pgMar w:top="1440" w:right="1440" w:bottom="1440" w:left="1440" w:header="720" w:footer="720" w:gutter="0"/>

</xml_diff>